<commit_message>
Fixing DOCX resume compatibility with Google Docs and Open Office
</commit_message>
<xml_diff>
--- a/src/assets/docs/oleg_rybin_front_end_dev_resume.docx
+++ b/src/assets/docs/oleg_rybin_front_end_dev_resume.docx
@@ -33,47 +33,40 @@
       </w:r>
       <w:r>
         <w:rPr>
+          <w:color w:val="D4D4D4"/>
+          <w:sz w:val="20"/>
+          <w:szCs w:val="20"/>
+          <w:rFonts w:ascii="Arial" w:cs="Arial" w:eastAsia="Arial" w:hAnsi="Arial"/>
+        </w:rPr>
+        <w:t xml:space="preserve">    |    </w:t>
+      </w:r>
+      <w:r>
+        <w:rPr>
+          <w:i/>
+          <w:iCs/>
           <w:sz w:val="22"/>
           <w:szCs w:val="22"/>
           <w:rFonts w:ascii="Arial" w:cs="Arial" w:eastAsia="Arial" w:hAnsi="Arial"/>
         </w:rPr>
-        <w:r>
-          <w:rPr>
-            <w:color w:val="D4D4D4"/>
-            <w:sz w:val="20"/>
-            <w:szCs w:val="20"/>
-            <w:rFonts w:ascii="Arial" w:cs="Arial" w:eastAsia="Arial" w:hAnsi="Arial"/>
-          </w:rPr>
-          <w:t xml:space="preserve">    |    </w:t>
-        </w:r>
-        <w:r>
-          <w:rPr>
-            <w:i/>
-            <w:iCs/>
-            <w:sz w:val="22"/>
-            <w:szCs w:val="22"/>
-            <w:rFonts w:ascii="Arial" w:cs="Arial" w:eastAsia="Arial" w:hAnsi="Arial"/>
-          </w:rPr>
-          <w:t xml:space="preserve">+1 (647) 401-1468</w:t>
-        </w:r>
-        <w:r>
-          <w:rPr>
-            <w:sz w:val="22"/>
-            <w:szCs w:val="22"/>
-            <w:rFonts w:ascii="Arial" w:cs="Arial" w:eastAsia="Arial" w:hAnsi="Arial"/>
-          </w:rPr>
-          <w:t xml:space="preserve"> • </w:t>
-        </w:r>
-        <w:r>
-          <w:rPr>
-            <w:i/>
-            <w:iCs/>
-            <w:sz w:val="22"/>
-            <w:szCs w:val="22"/>
-            <w:rFonts w:ascii="Arial" w:cs="Arial" w:eastAsia="Arial" w:hAnsi="Arial"/>
-          </w:rPr>
-          <w:t xml:space="preserve">oleg@olegrybin.com</w:t>
-        </w:r>
+        <w:t xml:space="preserve">+1 (647) 401-1468</w:t>
+      </w:r>
+      <w:r>
+        <w:rPr>
+          <w:sz w:val="22"/>
+          <w:szCs w:val="22"/>
+          <w:rFonts w:ascii="Arial" w:cs="Arial" w:eastAsia="Arial" w:hAnsi="Arial"/>
+        </w:rPr>
+        <w:t xml:space="preserve"> • </w:t>
+      </w:r>
+      <w:r>
+        <w:rPr>
+          <w:i/>
+          <w:iCs/>
+          <w:sz w:val="22"/>
+          <w:szCs w:val="22"/>
+          <w:rFonts w:ascii="Arial" w:cs="Arial" w:eastAsia="Arial" w:hAnsi="Arial"/>
+        </w:rPr>
+        <w:t xml:space="preserve">oleg@olegrybin.com</w:t>
       </w:r>
     </w:p>
     <w:p>
@@ -103,7 +96,7 @@
     </w:p>
     <w:tbl>
       <w:tblPr>
-        <w:tblW w:type="pct" w:w="100%"/>
+        <w:tblW w:type="auto" w:w="100"/>
         <w:tblBorders>
           <w:top w:val="none" w:color="auto" w:sz="0"/>
           <w:left w:val="none" w:color="auto" w:sz="0"/>
@@ -114,14 +107,14 @@
         </w:tblBorders>
       </w:tblPr>
       <w:tblGrid>
-        <w:gridCol w:w="100"/>
-        <w:gridCol w:w="100"/>
-        <w:gridCol w:w="100"/>
+        <w:gridCol w:w="3500"/>
+        <w:gridCol w:w="3500"/>
+        <w:gridCol w:w="3500"/>
       </w:tblGrid>
       <w:tr>
         <w:tc>
           <w:tcPr>
-            <w:tcW w:type="pct" w:w="33%"/>
+            <w:tcW w:type="dxa" w:w="3500"/>
           </w:tcPr>
           <w:p>
             <w:pPr>
@@ -164,7 +157,7 @@
         </w:tc>
         <w:tc>
           <w:tcPr>
-            <w:tcW w:type="pct" w:w="33%"/>
+            <w:tcW w:type="dxa" w:w="3500"/>
           </w:tcPr>
           <w:p>
             <w:pPr>
@@ -207,7 +200,7 @@
         </w:tc>
         <w:tc>
           <w:tcPr>
-            <w:tcW w:type="pct" w:w="33%"/>
+            <w:tcW w:type="dxa" w:w="3500"/>
           </w:tcPr>
           <w:p>
             <w:pPr>

</xml_diff>

<commit_message>
Resume updates: adding skill highlights
</commit_message>
<xml_diff>
--- a/src/assets/docs/oleg_rybin_front_end_dev_resume.docx
+++ b/src/assets/docs/oleg_rybin_front_end_dev_resume.docx
@@ -127,158 +127,218 @@
           <w:szCs w:val="26"/>
           <w:rFonts w:ascii="Arial" w:cs="Arial" w:eastAsia="Arial" w:hAnsi="Arial"/>
         </w:rPr>
-        <w:t xml:space="preserve">Key skills and years of experience</w:t>
-      </w:r>
-    </w:p>
-    <w:tbl>
-      <w:tblPr>
-        <w:tblW w:type="auto" w:w="100"/>
-        <w:tblBorders>
-          <w:top w:val="none" w:color="auto" w:sz="0"/>
-          <w:left w:val="none" w:color="auto" w:sz="0"/>
-          <w:bottom w:val="none" w:color="auto" w:sz="0"/>
-          <w:right w:val="none" w:color="auto" w:sz="0"/>
-          <w:insideH w:val="none" w:color="auto" w:sz="0"/>
-          <w:insideV w:val="none" w:color="auto" w:sz="0"/>
-        </w:tblBorders>
-      </w:tblPr>
-      <w:tblGrid>
-        <w:gridCol w:w="3500"/>
-        <w:gridCol w:w="3500"/>
-        <w:gridCol w:w="3500"/>
-      </w:tblGrid>
-      <w:tr>
-        <w:tc>
-          <w:tcPr>
-            <w:tcW w:type="dxa" w:w="3500"/>
-          </w:tcPr>
-          <w:p>
-            <w:pPr>
-              <w:pStyle w:val="ListParagraph"/>
-              <w:numPr>
-                <w:ilvl w:val="0"/>
-                <w:numId w:val="2"/>
-              </w:numPr>
-            </w:pPr>
-            <w:r>
-              <w:rPr>
-                <w:b w:val="false"/>
-                <w:bCs w:val="false"/>
-                <w:sz w:val="20"/>
-                <w:szCs w:val="20"/>
-                <w:rFonts w:ascii="Arial" w:cs="Arial" w:eastAsia="Arial" w:hAnsi="Arial"/>
-              </w:rPr>
-              <w:t xml:space="preserve">HTML / CSS - 20 years</w:t>
-            </w:r>
-          </w:p>
-          <w:p>
-            <w:pPr>
-              <w:pStyle w:val="ListParagraph"/>
-              <w:numPr>
-                <w:ilvl w:val="0"/>
-                <w:numId w:val="2"/>
-              </w:numPr>
-            </w:pPr>
-            <w:r>
-              <w:rPr>
-                <w:b w:val="false"/>
-                <w:bCs w:val="false"/>
-                <w:sz w:val="20"/>
-                <w:szCs w:val="20"/>
-                <w:rFonts w:ascii="Arial" w:cs="Arial" w:eastAsia="Arial" w:hAnsi="Arial"/>
-              </w:rPr>
-              <w:t xml:space="preserve">Image editing - 20 years</w:t>
-            </w:r>
-          </w:p>
-        </w:tc>
-        <w:tc>
-          <w:tcPr>
-            <w:tcW w:type="dxa" w:w="3500"/>
-          </w:tcPr>
-          <w:p>
-            <w:pPr>
-              <w:pStyle w:val="ListParagraph"/>
-              <w:numPr>
-                <w:ilvl w:val="0"/>
-                <w:numId w:val="2"/>
-              </w:numPr>
-            </w:pPr>
-            <w:r>
-              <w:rPr>
-                <w:b w:val="false"/>
-                <w:bCs w:val="false"/>
-                <w:sz w:val="20"/>
-                <w:szCs w:val="20"/>
-                <w:rFonts w:ascii="Arial" w:cs="Arial" w:eastAsia="Arial" w:hAnsi="Arial"/>
-              </w:rPr>
-              <w:t xml:space="preserve">JavaScript - 15 years</w:t>
-            </w:r>
-          </w:p>
-          <w:p>
-            <w:pPr>
-              <w:pStyle w:val="ListParagraph"/>
-              <w:numPr>
-                <w:ilvl w:val="0"/>
-                <w:numId w:val="2"/>
-              </w:numPr>
-            </w:pPr>
-            <w:r>
-              <w:rPr>
-                <w:b w:val="false"/>
-                <w:bCs w:val="false"/>
-                <w:sz w:val="20"/>
-                <w:szCs w:val="20"/>
-                <w:rFonts w:ascii="Arial" w:cs="Arial" w:eastAsia="Arial" w:hAnsi="Arial"/>
-              </w:rPr>
-              <w:t xml:space="preserve">Agile development - 10 years</w:t>
-            </w:r>
-          </w:p>
-        </w:tc>
-        <w:tc>
-          <w:tcPr>
-            <w:tcW w:type="dxa" w:w="3500"/>
-          </w:tcPr>
-          <w:p>
-            <w:pPr>
-              <w:pStyle w:val="ListParagraph"/>
-              <w:numPr>
-                <w:ilvl w:val="0"/>
-                <w:numId w:val="2"/>
-              </w:numPr>
-            </w:pPr>
-            <w:r>
-              <w:rPr>
-                <w:b w:val="false"/>
-                <w:bCs w:val="false"/>
-                <w:sz w:val="20"/>
-                <w:szCs w:val="20"/>
-                <w:rFonts w:ascii="Arial" w:cs="Arial" w:eastAsia="Arial" w:hAnsi="Arial"/>
-              </w:rPr>
-              <w:t xml:space="preserve">Web accessibility - 5 years</w:t>
-            </w:r>
-          </w:p>
-          <w:p>
-            <w:pPr>
-              <w:pStyle w:val="ListParagraph"/>
-              <w:numPr>
-                <w:ilvl w:val="0"/>
-                <w:numId w:val="2"/>
-              </w:numPr>
-            </w:pPr>
-            <w:r>
-              <w:rPr>
-                <w:b w:val="false"/>
-                <w:bCs w:val="false"/>
-                <w:sz w:val="20"/>
-                <w:szCs w:val="20"/>
-                <w:rFonts w:ascii="Arial" w:cs="Arial" w:eastAsia="Arial" w:hAnsi="Arial"/>
-              </w:rPr>
-              <w:t xml:space="preserve">Web performance - 5 years</w:t>
-            </w:r>
-          </w:p>
-        </w:tc>
-      </w:tr>
-    </w:tbl>
+        <w:t xml:space="preserve">Key skills</w:t>
+      </w:r>
+    </w:p>
+    <w:p>
+      <w:pPr>
+        <w:pStyle w:val="ListParagraph"/>
+        <w:numPr>
+          <w:ilvl w:val="0"/>
+          <w:numId w:val="2"/>
+        </w:numPr>
+      </w:pPr>
+      <w:r>
+        <w:rPr>
+          <w:b w:val="false"/>
+          <w:bCs w:val="false"/>
+          <w:sz w:val="20"/>
+          <w:szCs w:val="20"/>
+          <w:rFonts w:ascii="Arial" w:cs="Arial" w:eastAsia="Arial" w:hAnsi="Arial"/>
+        </w:rPr>
+        <w:t xml:space="preserve">Assessing feasibility and development effort based on mockups, UX wireframes, and requirement documents.</w:t>
+      </w:r>
+    </w:p>
+    <w:p>
+      <w:pPr>
+        <w:pStyle w:val="ListParagraph"/>
+        <w:numPr>
+          <w:ilvl w:val="0"/>
+          <w:numId w:val="2"/>
+        </w:numPr>
+      </w:pPr>
+      <w:r>
+        <w:rPr>
+          <w:b w:val="false"/>
+          <w:bCs w:val="false"/>
+          <w:sz w:val="20"/>
+          <w:szCs w:val="20"/>
+          <w:rFonts w:ascii="Arial" w:cs="Arial" w:eastAsia="Arial" w:hAnsi="Arial"/>
+        </w:rPr>
+        <w:t xml:space="preserve">Translating designs into pixel-perfect, mobile-first, responsive, and cross-browser HTML layouts.</w:t>
+      </w:r>
+    </w:p>
+    <w:p>
+      <w:pPr>
+        <w:pStyle w:val="ListParagraph"/>
+        <w:numPr>
+          <w:ilvl w:val="0"/>
+          <w:numId w:val="2"/>
+        </w:numPr>
+      </w:pPr>
+      <w:r>
+        <w:rPr>
+          <w:b w:val="false"/>
+          <w:bCs w:val="false"/>
+          <w:sz w:val="20"/>
+          <w:szCs w:val="20"/>
+          <w:rFonts w:ascii="Arial" w:cs="Arial" w:eastAsia="Arial" w:hAnsi="Arial"/>
+        </w:rPr>
+        <w:t xml:space="preserve">Building interactive UI components using JavaScript, libraries, and frameworks—from jQuery to React.</w:t>
+      </w:r>
+    </w:p>
+    <w:p>
+      <w:pPr>
+        <w:pStyle w:val="ListParagraph"/>
+        <w:numPr>
+          <w:ilvl w:val="0"/>
+          <w:numId w:val="2"/>
+        </w:numPr>
+      </w:pPr>
+      <w:r>
+        <w:rPr>
+          <w:b w:val="false"/>
+          <w:bCs w:val="false"/>
+          <w:sz w:val="20"/>
+          <w:szCs w:val="20"/>
+          <w:rFonts w:ascii="Arial" w:cs="Arial" w:eastAsia="Arial" w:hAnsi="Arial"/>
+        </w:rPr>
+        <w:t xml:space="preserve">Expert-level CSS authoring, including the creation of custom responsive UI frameworks.</w:t>
+      </w:r>
+    </w:p>
+    <w:p>
+      <w:pPr>
+        <w:pStyle w:val="ListParagraph"/>
+        <w:numPr>
+          <w:ilvl w:val="0"/>
+          <w:numId w:val="2"/>
+        </w:numPr>
+      </w:pPr>
+      <w:r>
+        <w:rPr>
+          <w:b w:val="false"/>
+          <w:bCs w:val="false"/>
+          <w:sz w:val="20"/>
+          <w:szCs w:val="20"/>
+          <w:rFonts w:ascii="Arial" w:cs="Arial" w:eastAsia="Arial" w:hAnsi="Arial"/>
+        </w:rPr>
+        <w:t xml:space="preserve">Developing with an accessibility-first mindset and ensuring existing sites meet WCAG AA+ accessibility standards.</w:t>
+      </w:r>
+    </w:p>
+    <w:p>
+      <w:pPr>
+        <w:pStyle w:val="ListParagraph"/>
+        <w:numPr>
+          <w:ilvl w:val="0"/>
+          <w:numId w:val="2"/>
+        </w:numPr>
+      </w:pPr>
+      <w:r>
+        <w:rPr>
+          <w:b w:val="false"/>
+          <w:bCs w:val="false"/>
+          <w:sz w:val="20"/>
+          <w:szCs w:val="20"/>
+          <w:rFonts w:ascii="Arial" w:cs="Arial" w:eastAsia="Arial" w:hAnsi="Arial"/>
+        </w:rPr>
+        <w:t xml:space="preserve">Advanced understanding of performance considerations, optimizing existing sites' performance</w:t>
+      </w:r>
+    </w:p>
+    <w:p>
+      <w:pPr>
+        <w:pStyle w:val="ListParagraph"/>
+        <w:numPr>
+          <w:ilvl w:val="0"/>
+          <w:numId w:val="2"/>
+        </w:numPr>
+      </w:pPr>
+      <w:r>
+        <w:rPr>
+          <w:b w:val="false"/>
+          <w:bCs w:val="false"/>
+          <w:sz w:val="20"/>
+          <w:szCs w:val="20"/>
+          <w:rFonts w:ascii="Arial" w:cs="Arial" w:eastAsia="Arial" w:hAnsi="Arial"/>
+        </w:rPr>
+        <w:t xml:space="preserve">Working on Agile teams using industry-standard project management tools such as Jira and Confluence.</w:t>
+      </w:r>
+    </w:p>
+    <w:p>
+      <w:pPr>
+        <w:pStyle w:val="ListParagraph"/>
+        <w:numPr>
+          <w:ilvl w:val="0"/>
+          <w:numId w:val="2"/>
+        </w:numPr>
+      </w:pPr>
+      <w:r>
+        <w:rPr>
+          <w:b w:val="false"/>
+          <w:bCs w:val="false"/>
+          <w:sz w:val="20"/>
+          <w:szCs w:val="20"/>
+          <w:rFonts w:ascii="Arial" w:cs="Arial" w:eastAsia="Arial" w:hAnsi="Arial"/>
+        </w:rPr>
+        <w:t xml:space="preserve">Collaborating with design and UX teams using tools such as Figma and InVision.</w:t>
+      </w:r>
+    </w:p>
+    <w:p>
+      <w:pPr>
+        <w:pStyle w:val="ListParagraph"/>
+        <w:numPr>
+          <w:ilvl w:val="0"/>
+          <w:numId w:val="2"/>
+        </w:numPr>
+      </w:pPr>
+      <w:r>
+        <w:rPr>
+          <w:b w:val="false"/>
+          <w:bCs w:val="false"/>
+          <w:sz w:val="20"/>
+          <w:szCs w:val="20"/>
+          <w:rFonts w:ascii="Arial" w:cs="Arial" w:eastAsia="Arial" w:hAnsi="Arial"/>
+        </w:rPr>
+        <w:t xml:space="preserve">Authoring, editing and optimizing assets such as raster and vector images and videos using Adobe CS.</w:t>
+      </w:r>
+    </w:p>
+    <w:p>
+      <w:pPr>
+        <w:pStyle w:val="ListParagraph"/>
+        <w:numPr>
+          <w:ilvl w:val="0"/>
+          <w:numId w:val="2"/>
+        </w:numPr>
+      </w:pPr>
+      <w:r>
+        <w:rPr>
+          <w:b w:val="false"/>
+          <w:bCs w:val="false"/>
+          <w:sz w:val="20"/>
+          <w:szCs w:val="20"/>
+          <w:rFonts w:ascii="Arial" w:cs="Arial" w:eastAsia="Arial" w:hAnsi="Arial"/>
+        </w:rPr>
+        <w:t xml:space="preserve">Full command of VCS systems such as GIT, SVN and TFS, performing branching, merges and conflict resolution.</w:t>
+      </w:r>
+    </w:p>
+    <w:p>
+      <w:pPr>
+        <w:pStyle w:val="ListParagraph"/>
+        <w:numPr>
+          <w:ilvl w:val="0"/>
+          <w:numId w:val="2"/>
+        </w:numPr>
+      </w:pPr>
+      <w:r>
+        <w:rPr>
+          <w:b w:val="false"/>
+          <w:bCs w:val="false"/>
+          <w:sz w:val="20"/>
+          <w:szCs w:val="20"/>
+          <w:rFonts w:ascii="Arial" w:cs="Arial" w:eastAsia="Arial" w:hAnsi="Arial"/>
+        </w:rPr>
+        <w:t xml:space="preserve">Use of modern Node.js-based tools such as bundlers, code linters, transpilers and task-runners.</w:t>
+      </w:r>
+    </w:p>
     <w:p>
       <w:pPr>
         <w:pStyle w:val="Heading1"/>
@@ -1440,35 +1500,6 @@
           <w:rFonts w:ascii="Arial" w:cs="Arial" w:eastAsia="Arial" w:hAnsi="Arial"/>
         </w:rPr>
         <w:t xml:space="preserve">Conducting systematic competitor research and delivering insightful reports to the Content Management Team</w:t>
-      </w:r>
-    </w:p>
-    <w:p>
-      <w:pPr>
-        <w:pStyle w:val="Heading3"/>
-        <w:spacing w:line="275" w:before="150" w:after="100"/>
-      </w:pPr>
-      <w:r>
-        <w:rPr>
-          <w:b/>
-          <w:bCs/>
-          <w:color w:val="444444"/>
-          <w:sz w:val="18"/>
-          <w:szCs w:val="18"/>
-          <w:rFonts w:ascii="Arial" w:cs="Arial" w:eastAsia="Arial" w:hAnsi="Arial"/>
-        </w:rPr>
-        <w:t xml:space="preserve">Technologies</w:t>
-      </w:r>
-    </w:p>
-    <w:p>
-      <w:r>
-        <w:rPr>
-          <w:i/>
-          <w:iCs/>
-          <w:sz w:val="20"/>
-          <w:szCs w:val="20"/>
-          <w:rFonts w:ascii="Arial" w:cs="Arial" w:eastAsia="Arial" w:hAnsi="Arial"/>
-        </w:rPr>
-        <w:t xml:space="preserve">MS SQL</w:t>
       </w:r>
     </w:p>
     <w:p>

</xml_diff>